<commit_message>
- Modified patient get api.
</commit_message>
<xml_diff>
--- a/002 - DOCUMENT/API Documentation/Olives/Account/api_endpoints_patient.docx
+++ b/002 - DOCUMENT/API Documentation/Olives/Account/api_endpoints_patient.docx
@@ -5262,6 +5262,8 @@
               </w:rPr>
               <w:t>: 0,</w:t>
             </w:r>
+            <w:bookmarkStart w:id="0" w:name="_GoBack"/>
+            <w:bookmarkEnd w:id="0"/>
           </w:p>
           <w:p>
             <w:pPr>
@@ -5294,7 +5296,7 @@
                 <w:szCs w:val="19"/>
                 <w:lang w:val="vi-VN"/>
               </w:rPr>
-              <w:t>"Created"</w:t>
+              <w:t>"Status"</w:t>
             </w:r>
             <w:r>
               <w:rPr>
@@ -5338,7 +5340,7 @@
                 <w:szCs w:val="19"/>
                 <w:lang w:val="vi-VN"/>
               </w:rPr>
-              <w:t>"LastModified"</w:t>
+              <w:t>"Address"</w:t>
             </w:r>
             <w:r>
               <w:rPr>
@@ -5382,17 +5384,37 @@
                 <w:szCs w:val="19"/>
                 <w:lang w:val="vi-VN"/>
               </w:rPr>
-              <w:t>"Status"</w:t>
-            </w:r>
-            <w:r>
-              <w:rPr>
-                <w:rFonts w:ascii="Consolas" w:hAnsi="Consolas" w:cs="Consolas"/>
-                <w:color w:val="000000"/>
-                <w:sz w:val="19"/>
-                <w:szCs w:val="19"/>
-                <w:lang w:val="vi-VN"/>
-              </w:rPr>
-              <w:t>: 0,</w:t>
+              <w:t>"Photo"</w:t>
+            </w:r>
+            <w:r>
+              <w:rPr>
+                <w:rFonts w:ascii="Consolas" w:hAnsi="Consolas" w:cs="Consolas"/>
+                <w:color w:val="000000"/>
+                <w:sz w:val="19"/>
+                <w:szCs w:val="19"/>
+                <w:lang w:val="vi-VN"/>
+              </w:rPr>
+              <w:t xml:space="preserve">: </w:t>
+            </w:r>
+            <w:r>
+              <w:rPr>
+                <w:rFonts w:ascii="Consolas" w:hAnsi="Consolas" w:cs="Consolas"/>
+                <w:color w:val="A31515"/>
+                <w:sz w:val="19"/>
+                <w:szCs w:val="19"/>
+                <w:lang w:val="vi-VN"/>
+              </w:rPr>
+              <w:t>""</w:t>
+            </w:r>
+            <w:r>
+              <w:rPr>
+                <w:rFonts w:ascii="Consolas" w:hAnsi="Consolas" w:cs="Consolas"/>
+                <w:color w:val="000000"/>
+                <w:sz w:val="19"/>
+                <w:szCs w:val="19"/>
+                <w:lang w:val="vi-VN"/>
+              </w:rPr>
+              <w:t>,</w:t>
             </w:r>
           </w:p>
           <w:p>
@@ -5426,7 +5448,7 @@
                 <w:szCs w:val="19"/>
                 <w:lang w:val="vi-VN"/>
               </w:rPr>
-              <w:t>"Address"</w:t>
+              <w:t>"Height"</w:t>
             </w:r>
             <w:r>
               <w:rPr>
@@ -5470,37 +5492,17 @@
                 <w:szCs w:val="19"/>
                 <w:lang w:val="vi-VN"/>
               </w:rPr>
-              <w:t>"Photo"</w:t>
-            </w:r>
-            <w:r>
-              <w:rPr>
-                <w:rFonts w:ascii="Consolas" w:hAnsi="Consolas" w:cs="Consolas"/>
-                <w:color w:val="000000"/>
-                <w:sz w:val="19"/>
-                <w:szCs w:val="19"/>
-                <w:lang w:val="vi-VN"/>
-              </w:rPr>
-              <w:t xml:space="preserve">: </w:t>
-            </w:r>
-            <w:r>
-              <w:rPr>
-                <w:rFonts w:ascii="Consolas" w:hAnsi="Consolas" w:cs="Consolas"/>
-                <w:color w:val="A31515"/>
-                <w:sz w:val="19"/>
-                <w:szCs w:val="19"/>
-                <w:lang w:val="vi-VN"/>
-              </w:rPr>
-              <w:t>""</w:t>
-            </w:r>
-            <w:r>
-              <w:rPr>
-                <w:rFonts w:ascii="Consolas" w:hAnsi="Consolas" w:cs="Consolas"/>
-                <w:color w:val="000000"/>
-                <w:sz w:val="19"/>
-                <w:szCs w:val="19"/>
-                <w:lang w:val="vi-VN"/>
-              </w:rPr>
-              <w:t>,</w:t>
+              <w:t>"Weight"</w:t>
+            </w:r>
+            <w:r>
+              <w:rPr>
+                <w:rFonts w:ascii="Consolas" w:hAnsi="Consolas" w:cs="Consolas"/>
+                <w:color w:val="000000"/>
+                <w:sz w:val="19"/>
+                <w:szCs w:val="19"/>
+                <w:lang w:val="vi-VN"/>
+              </w:rPr>
+              <w:t>: 0</w:t>
             </w:r>
           </w:p>
           <w:p>
@@ -5524,27 +5526,7 @@
                 <w:szCs w:val="19"/>
                 <w:lang w:val="vi-VN"/>
               </w:rPr>
-              <w:t xml:space="preserve">    </w:t>
-            </w:r>
-            <w:r>
-              <w:rPr>
-                <w:rFonts w:ascii="Consolas" w:hAnsi="Consolas" w:cs="Consolas"/>
-                <w:color w:val="2E75B6"/>
-                <w:sz w:val="19"/>
-                <w:szCs w:val="19"/>
-                <w:lang w:val="vi-VN"/>
-              </w:rPr>
-              <w:t>"Height"</w:t>
-            </w:r>
-            <w:r>
-              <w:rPr>
-                <w:rFonts w:ascii="Consolas" w:hAnsi="Consolas" w:cs="Consolas"/>
-                <w:color w:val="000000"/>
-                <w:sz w:val="19"/>
-                <w:szCs w:val="19"/>
-                <w:lang w:val="vi-VN"/>
-              </w:rPr>
-              <w:t>: 0,</w:t>
+              <w:t xml:space="preserve">  }</w:t>
             </w:r>
           </w:p>
           <w:p>
@@ -5553,44 +5535,84 @@
               <w:autoSpaceDN w:val="0"/>
               <w:adjustRightInd w:val="0"/>
               <w:rPr>
-                <w:rFonts w:ascii="Consolas" w:hAnsi="Consolas" w:cs="Consolas"/>
-                <w:color w:val="000000"/>
-                <w:sz w:val="19"/>
-                <w:szCs w:val="19"/>
-                <w:lang w:val="vi-VN"/>
-              </w:rPr>
-            </w:pPr>
-            <w:r>
-              <w:rPr>
-                <w:rFonts w:ascii="Consolas" w:hAnsi="Consolas" w:cs="Consolas"/>
-                <w:color w:val="000000"/>
-                <w:sz w:val="19"/>
-                <w:szCs w:val="19"/>
-                <w:lang w:val="vi-VN"/>
-              </w:rPr>
-              <w:t xml:space="preserve">    </w:t>
-            </w:r>
-            <w:r>
-              <w:rPr>
-                <w:rFonts w:ascii="Consolas" w:hAnsi="Consolas" w:cs="Consolas"/>
-                <w:color w:val="2E75B6"/>
-                <w:sz w:val="19"/>
-                <w:szCs w:val="19"/>
-                <w:lang w:val="vi-VN"/>
-              </w:rPr>
-              <w:t>"Weight"</w:t>
-            </w:r>
-            <w:r>
-              <w:rPr>
-                <w:rFonts w:ascii="Consolas" w:hAnsi="Consolas" w:cs="Consolas"/>
-                <w:color w:val="000000"/>
-                <w:sz w:val="19"/>
-                <w:szCs w:val="19"/>
-                <w:lang w:val="vi-VN"/>
-              </w:rPr>
-              <w:t>: 0,</w:t>
-            </w:r>
-          </w:p>
+                <w:rFonts w:ascii="Times New Roman" w:hAnsi="Times New Roman" w:cs="Times New Roman"/>
+                <w:color w:val="000000" w:themeColor="text1"/>
+                <w:sz w:val="20"/>
+                <w:szCs w:val="20"/>
+              </w:rPr>
+            </w:pPr>
+            <w:r>
+              <w:rPr>
+                <w:rFonts w:ascii="Consolas" w:hAnsi="Consolas" w:cs="Consolas"/>
+                <w:color w:val="000000"/>
+                <w:sz w:val="19"/>
+                <w:szCs w:val="19"/>
+                <w:lang w:val="vi-VN"/>
+              </w:rPr>
+              <w:t>}</w:t>
+            </w:r>
+          </w:p>
+        </w:tc>
+      </w:tr>
+      <w:tr>
+        <w:tc>
+          <w:tcPr>
+            <w:tcW w:w="1701" w:type="dxa"/>
+            <w:shd w:val="clear" w:color="auto" w:fill="auto"/>
+            <w:vAlign w:val="center"/>
+          </w:tcPr>
+          <w:p>
+            <w:pPr>
+              <w:pStyle w:val="ListParagraph"/>
+              <w:ind w:left="0"/>
+              <w:jc w:val="center"/>
+              <w:rPr>
+                <w:rFonts w:ascii="Times New Roman" w:hAnsi="Times New Roman" w:cs="Times New Roman"/>
+                <w:b/>
+                <w:color w:val="FF0000"/>
+                <w:sz w:val="20"/>
+                <w:szCs w:val="20"/>
+              </w:rPr>
+            </w:pPr>
+            <w:r>
+              <w:rPr>
+                <w:rFonts w:ascii="Times New Roman" w:hAnsi="Times New Roman" w:cs="Times New Roman"/>
+                <w:b/>
+                <w:color w:val="FF0000"/>
+                <w:sz w:val="20"/>
+                <w:szCs w:val="20"/>
+              </w:rPr>
+              <w:t>401</w:t>
+            </w:r>
+          </w:p>
+          <w:p>
+            <w:pPr>
+              <w:pStyle w:val="ListParagraph"/>
+              <w:ind w:left="0"/>
+              <w:rPr>
+                <w:rFonts w:ascii="Times New Roman" w:hAnsi="Times New Roman" w:cs="Times New Roman"/>
+                <w:color w:val="000000" w:themeColor="text1"/>
+                <w:sz w:val="20"/>
+                <w:szCs w:val="20"/>
+              </w:rPr>
+            </w:pPr>
+            <w:r>
+              <w:rPr>
+                <w:rFonts w:ascii="Times New Roman" w:hAnsi="Times New Roman" w:cs="Times New Roman"/>
+                <w:color w:val="000000" w:themeColor="text1"/>
+                <w:sz w:val="20"/>
+                <w:szCs w:val="20"/>
+              </w:rPr>
+              <w:t>No email or password contained in request header. Front-end should redirect user to login page.</w:t>
+            </w:r>
+          </w:p>
+        </w:tc>
+        <w:tc>
+          <w:tcPr>
+            <w:tcW w:w="9214" w:type="dxa"/>
+            <w:shd w:val="clear" w:color="auto" w:fill="auto"/>
+            <w:vAlign w:val="center"/>
+          </w:tcPr>
           <w:p>
             <w:pPr>
               <w:autoSpaceDE w:val="0"/>
@@ -5601,38 +5623,20 @@
                 <w:color w:val="000000"/>
                 <w:sz w:val="19"/>
                 <w:szCs w:val="19"/>
-                <w:lang w:val="vi-VN"/>
-              </w:rPr>
-            </w:pPr>
-            <w:r>
-              <w:rPr>
-                <w:rFonts w:ascii="Consolas" w:hAnsi="Consolas" w:cs="Consolas"/>
-                <w:color w:val="000000"/>
-                <w:sz w:val="19"/>
-                <w:szCs w:val="19"/>
-                <w:lang w:val="vi-VN"/>
-              </w:rPr>
-              <w:t xml:space="preserve">    </w:t>
-            </w:r>
-            <w:r>
-              <w:rPr>
-                <w:rFonts w:ascii="Consolas" w:hAnsi="Consolas" w:cs="Consolas"/>
-                <w:color w:val="2E75B6"/>
-                <w:sz w:val="19"/>
-                <w:szCs w:val="19"/>
-                <w:lang w:val="vi-VN"/>
-              </w:rPr>
-              <w:t>"Money"</w:t>
-            </w:r>
-            <w:r>
-              <w:rPr>
-                <w:rFonts w:ascii="Consolas" w:hAnsi="Consolas" w:cs="Consolas"/>
-                <w:color w:val="000000"/>
-                <w:sz w:val="19"/>
-                <w:szCs w:val="19"/>
-                <w:lang w:val="vi-VN"/>
-              </w:rPr>
-              <w:t>: 0</w:t>
+                <w:highlight w:val="white"/>
+                <w:lang w:val="vi-VN"/>
+              </w:rPr>
+            </w:pPr>
+            <w:r>
+              <w:rPr>
+                <w:rFonts w:ascii="Consolas" w:hAnsi="Consolas" w:cs="Consolas"/>
+                <w:color w:val="000000"/>
+                <w:sz w:val="19"/>
+                <w:szCs w:val="19"/>
+                <w:highlight w:val="white"/>
+                <w:lang w:val="vi-VN"/>
+              </w:rPr>
+              <w:t>{</w:t>
             </w:r>
           </w:p>
           <w:p>
@@ -5645,38 +5649,265 @@
                 <w:color w:val="000000"/>
                 <w:sz w:val="19"/>
                 <w:szCs w:val="19"/>
-                <w:lang w:val="vi-VN"/>
-              </w:rPr>
-            </w:pPr>
-            <w:r>
-              <w:rPr>
-                <w:rFonts w:ascii="Consolas" w:hAnsi="Consolas" w:cs="Consolas"/>
-                <w:color w:val="000000"/>
-                <w:sz w:val="19"/>
-                <w:szCs w:val="19"/>
-                <w:lang w:val="vi-VN"/>
-              </w:rPr>
-              <w:t xml:space="preserve">  }</w:t>
-            </w:r>
-          </w:p>
+                <w:highlight w:val="white"/>
+                <w:lang w:val="vi-VN"/>
+              </w:rPr>
+            </w:pPr>
+            <w:r>
+              <w:rPr>
+                <w:rFonts w:ascii="Consolas" w:hAnsi="Consolas" w:cs="Consolas"/>
+                <w:color w:val="000000"/>
+                <w:sz w:val="19"/>
+                <w:szCs w:val="19"/>
+                <w:highlight w:val="white"/>
+                <w:lang w:val="vi-VN"/>
+              </w:rPr>
+              <w:t xml:space="preserve">  </w:t>
+            </w:r>
+            <w:r>
+              <w:rPr>
+                <w:rFonts w:ascii="Consolas" w:hAnsi="Consolas" w:cs="Consolas"/>
+                <w:color w:val="2E75B6"/>
+                <w:sz w:val="19"/>
+                <w:szCs w:val="19"/>
+                <w:highlight w:val="white"/>
+                <w:lang w:val="vi-VN"/>
+              </w:rPr>
+              <w:t>"Error"</w:t>
+            </w:r>
+            <w:r>
+              <w:rPr>
+                <w:rFonts w:ascii="Consolas" w:hAnsi="Consolas" w:cs="Consolas"/>
+                <w:color w:val="000000"/>
+                <w:sz w:val="19"/>
+                <w:szCs w:val="19"/>
+                <w:highlight w:val="white"/>
+                <w:lang w:val="vi-VN"/>
+              </w:rPr>
+              <w:t xml:space="preserve">: </w:t>
+            </w:r>
+            <w:r>
+              <w:rPr>
+                <w:rFonts w:ascii="Consolas" w:hAnsi="Consolas" w:cs="Consolas"/>
+                <w:color w:val="A31515"/>
+                <w:sz w:val="19"/>
+                <w:szCs w:val="19"/>
+                <w:highlight w:val="white"/>
+                <w:lang w:val="vi-VN"/>
+              </w:rPr>
+              <w:t>"W012"</w:t>
+            </w:r>
+          </w:p>
+          <w:p>
+            <w:pPr>
+              <w:rPr>
+                <w:rStyle w:val="sbrace"/>
+                <w:rFonts w:ascii="Times New Roman" w:hAnsi="Times New Roman" w:cs="Times New Roman"/>
+                <w:color w:val="000000" w:themeColor="text1"/>
+                <w:sz w:val="20"/>
+                <w:szCs w:val="20"/>
+              </w:rPr>
+            </w:pPr>
+            <w:r>
+              <w:rPr>
+                <w:rFonts w:ascii="Consolas" w:hAnsi="Consolas" w:cs="Consolas"/>
+                <w:color w:val="000000"/>
+                <w:sz w:val="19"/>
+                <w:szCs w:val="19"/>
+                <w:highlight w:val="white"/>
+                <w:lang w:val="vi-VN"/>
+              </w:rPr>
+              <w:t>}</w:t>
+            </w:r>
+          </w:p>
+        </w:tc>
+      </w:tr>
+      <w:tr>
+        <w:tc>
+          <w:tcPr>
+            <w:tcW w:w="1701" w:type="dxa"/>
+            <w:shd w:val="clear" w:color="auto" w:fill="auto"/>
+            <w:vAlign w:val="center"/>
+          </w:tcPr>
+          <w:p>
+            <w:pPr>
+              <w:pStyle w:val="ListParagraph"/>
+              <w:ind w:left="0"/>
+              <w:jc w:val="center"/>
+              <w:rPr>
+                <w:rFonts w:ascii="Times New Roman" w:hAnsi="Times New Roman" w:cs="Times New Roman"/>
+                <w:b/>
+                <w:color w:val="FF0000"/>
+                <w:sz w:val="20"/>
+                <w:szCs w:val="20"/>
+              </w:rPr>
+            </w:pPr>
+            <w:r>
+              <w:rPr>
+                <w:rFonts w:ascii="Times New Roman" w:hAnsi="Times New Roman" w:cs="Times New Roman"/>
+                <w:b/>
+                <w:color w:val="FF0000"/>
+                <w:sz w:val="20"/>
+                <w:szCs w:val="20"/>
+              </w:rPr>
+              <w:t>401</w:t>
+            </w:r>
+          </w:p>
+          <w:p>
+            <w:pPr>
+              <w:pStyle w:val="ListParagraph"/>
+              <w:ind w:left="0"/>
+              <w:rPr>
+                <w:rFonts w:ascii="Times New Roman" w:hAnsi="Times New Roman" w:cs="Times New Roman"/>
+                <w:color w:val="000000" w:themeColor="text1"/>
+                <w:sz w:val="20"/>
+                <w:szCs w:val="20"/>
+              </w:rPr>
+            </w:pPr>
+            <w:r>
+              <w:rPr>
+                <w:rFonts w:ascii="Times New Roman" w:hAnsi="Times New Roman" w:cs="Times New Roman"/>
+                <w:color w:val="000000" w:themeColor="text1"/>
+                <w:sz w:val="20"/>
+                <w:szCs w:val="20"/>
+              </w:rPr>
+              <w:t>Account has been disabled.</w:t>
+            </w:r>
+          </w:p>
+        </w:tc>
+        <w:tc>
+          <w:tcPr>
+            <w:tcW w:w="9214" w:type="dxa"/>
+            <w:shd w:val="clear" w:color="auto" w:fill="auto"/>
+            <w:vAlign w:val="center"/>
+          </w:tcPr>
           <w:p>
             <w:pPr>
               <w:autoSpaceDE w:val="0"/>
               <w:autoSpaceDN w:val="0"/>
               <w:adjustRightInd w:val="0"/>
               <w:rPr>
-                <w:rFonts w:ascii="Times New Roman" w:hAnsi="Times New Roman" w:cs="Times New Roman"/>
-                <w:color w:val="000000" w:themeColor="text1"/>
-                <w:sz w:val="20"/>
-                <w:szCs w:val="20"/>
-              </w:rPr>
-            </w:pPr>
-            <w:r>
-              <w:rPr>
-                <w:rFonts w:ascii="Consolas" w:hAnsi="Consolas" w:cs="Consolas"/>
-                <w:color w:val="000000"/>
-                <w:sz w:val="19"/>
-                <w:szCs w:val="19"/>
+                <w:rFonts w:ascii="Consolas" w:hAnsi="Consolas" w:cs="Consolas"/>
+                <w:color w:val="000000"/>
+                <w:sz w:val="19"/>
+                <w:szCs w:val="19"/>
+                <w:highlight w:val="white"/>
+                <w:lang w:val="vi-VN"/>
+              </w:rPr>
+            </w:pPr>
+            <w:r>
+              <w:rPr>
+                <w:rFonts w:ascii="Consolas" w:hAnsi="Consolas" w:cs="Consolas"/>
+                <w:color w:val="000000"/>
+                <w:sz w:val="19"/>
+                <w:szCs w:val="19"/>
+                <w:highlight w:val="white"/>
+                <w:lang w:val="vi-VN"/>
+              </w:rPr>
+              <w:t>{</w:t>
+            </w:r>
+          </w:p>
+          <w:p>
+            <w:pPr>
+              <w:autoSpaceDE w:val="0"/>
+              <w:autoSpaceDN w:val="0"/>
+              <w:adjustRightInd w:val="0"/>
+              <w:rPr>
+                <w:rFonts w:ascii="Consolas" w:hAnsi="Consolas" w:cs="Consolas"/>
+                <w:color w:val="000000"/>
+                <w:sz w:val="19"/>
+                <w:szCs w:val="19"/>
+                <w:highlight w:val="white"/>
+                <w:lang w:val="vi-VN"/>
+              </w:rPr>
+            </w:pPr>
+            <w:r>
+              <w:rPr>
+                <w:rFonts w:ascii="Consolas" w:hAnsi="Consolas" w:cs="Consolas"/>
+                <w:color w:val="000000"/>
+                <w:sz w:val="19"/>
+                <w:szCs w:val="19"/>
+                <w:highlight w:val="white"/>
+                <w:lang w:val="vi-VN"/>
+              </w:rPr>
+              <w:t xml:space="preserve">  </w:t>
+            </w:r>
+            <w:r>
+              <w:rPr>
+                <w:rFonts w:ascii="Consolas" w:hAnsi="Consolas" w:cs="Consolas"/>
+                <w:color w:val="2E75B6"/>
+                <w:sz w:val="19"/>
+                <w:szCs w:val="19"/>
+                <w:highlight w:val="white"/>
+                <w:lang w:val="vi-VN"/>
+              </w:rPr>
+              <w:t>"Error"</w:t>
+            </w:r>
+            <w:r>
+              <w:rPr>
+                <w:rFonts w:ascii="Consolas" w:hAnsi="Consolas" w:cs="Consolas"/>
+                <w:color w:val="000000"/>
+                <w:sz w:val="19"/>
+                <w:szCs w:val="19"/>
+                <w:highlight w:val="white"/>
+                <w:lang w:val="vi-VN"/>
+              </w:rPr>
+              <w:t xml:space="preserve">: </w:t>
+            </w:r>
+            <w:r>
+              <w:rPr>
+                <w:rFonts w:ascii="Consolas" w:hAnsi="Consolas" w:cs="Consolas"/>
+                <w:color w:val="A31515"/>
+                <w:sz w:val="19"/>
+                <w:szCs w:val="19"/>
+                <w:highlight w:val="white"/>
+                <w:lang w:val="vi-VN"/>
+              </w:rPr>
+              <w:t>"</w:t>
+            </w:r>
+            <w:r>
+              <w:rPr>
+                <w:rFonts w:ascii="Consolas" w:hAnsi="Consolas" w:cs="Consolas"/>
+                <w:color w:val="A31515"/>
+                <w:sz w:val="19"/>
+                <w:szCs w:val="19"/>
+                <w:highlight w:val="white"/>
+              </w:rPr>
+              <w:t>W002</w:t>
+            </w:r>
+            <w:r>
+              <w:rPr>
+                <w:rFonts w:ascii="Consolas" w:hAnsi="Consolas" w:cs="Consolas"/>
+                <w:color w:val="A31515"/>
+                <w:sz w:val="19"/>
+                <w:szCs w:val="19"/>
+                <w:highlight w:val="white"/>
+                <w:lang w:val="vi-VN"/>
+              </w:rPr>
+              <w:t>"</w:t>
+            </w:r>
+          </w:p>
+          <w:p>
+            <w:pPr>
+              <w:autoSpaceDE w:val="0"/>
+              <w:autoSpaceDN w:val="0"/>
+              <w:adjustRightInd w:val="0"/>
+              <w:rPr>
+                <w:rFonts w:ascii="Consolas" w:hAnsi="Consolas" w:cs="Consolas"/>
+                <w:color w:val="000000"/>
+                <w:sz w:val="19"/>
+                <w:szCs w:val="19"/>
+                <w:highlight w:val="white"/>
+                <w:lang w:val="vi-VN"/>
+              </w:rPr>
+            </w:pPr>
+            <w:r>
+              <w:rPr>
+                <w:rFonts w:ascii="Consolas" w:hAnsi="Consolas" w:cs="Consolas"/>
+                <w:color w:val="000000"/>
+                <w:sz w:val="19"/>
+                <w:szCs w:val="19"/>
+                <w:highlight w:val="white"/>
                 <w:lang w:val="vi-VN"/>
               </w:rPr>
               <w:t>}</w:t>
@@ -5733,7 +5964,16 @@
                 <w:sz w:val="20"/>
                 <w:szCs w:val="20"/>
               </w:rPr>
-              <w:t>No email or password contained in request header. Front-end should redirect user to login page.</w:t>
+              <w:t>Account is pending</w:t>
+            </w:r>
+            <w:r>
+              <w:rPr>
+                <w:rFonts w:ascii="Times New Roman" w:hAnsi="Times New Roman" w:cs="Times New Roman"/>
+                <w:color w:val="000000" w:themeColor="text1"/>
+                <w:sz w:val="20"/>
+                <w:szCs w:val="20"/>
+              </w:rPr>
+              <w:t>.</w:t>
             </w:r>
           </w:p>
         </w:tc>
@@ -5825,17 +6065,42 @@
                 <w:highlight w:val="white"/>
                 <w:lang w:val="vi-VN"/>
               </w:rPr>
-              <w:t>"W012"</w:t>
-            </w:r>
-          </w:p>
-          <w:p>
-            <w:pPr>
-              <w:rPr>
-                <w:rStyle w:val="sbrace"/>
-                <w:rFonts w:ascii="Times New Roman" w:hAnsi="Times New Roman" w:cs="Times New Roman"/>
-                <w:color w:val="000000" w:themeColor="text1"/>
-                <w:sz w:val="20"/>
-                <w:szCs w:val="20"/>
+              <w:t>"</w:t>
+            </w:r>
+            <w:r>
+              <w:rPr>
+                <w:rFonts w:ascii="Consolas" w:hAnsi="Consolas" w:cs="Consolas"/>
+                <w:color w:val="A31515"/>
+                <w:sz w:val="19"/>
+                <w:szCs w:val="19"/>
+                <w:highlight w:val="white"/>
+              </w:rPr>
+              <w:t>W001</w:t>
+            </w:r>
+            <w:r>
+              <w:rPr>
+                <w:rFonts w:ascii="Consolas" w:hAnsi="Consolas" w:cs="Consolas"/>
+                <w:color w:val="A31515"/>
+                <w:sz w:val="19"/>
+                <w:szCs w:val="19"/>
+                <w:highlight w:val="white"/>
+                <w:lang w:val="vi-VN"/>
+              </w:rPr>
+              <w:t>"</w:t>
+            </w:r>
+          </w:p>
+          <w:p>
+            <w:pPr>
+              <w:autoSpaceDE w:val="0"/>
+              <w:autoSpaceDN w:val="0"/>
+              <w:adjustRightInd w:val="0"/>
+              <w:rPr>
+                <w:rFonts w:ascii="Consolas" w:hAnsi="Consolas" w:cs="Consolas"/>
+                <w:color w:val="000000"/>
+                <w:sz w:val="19"/>
+                <w:szCs w:val="19"/>
+                <w:highlight w:val="white"/>
+                <w:lang w:val="vi-VN"/>
               </w:rPr>
             </w:pPr>
             <w:r>
@@ -5880,7 +6145,7 @@
                 <w:sz w:val="20"/>
                 <w:szCs w:val="20"/>
               </w:rPr>
-              <w:t>401</w:t>
+              <w:t>403</w:t>
             </w:r>
           </w:p>
           <w:p>
@@ -5901,7 +6166,7 @@
                 <w:sz w:val="20"/>
                 <w:szCs w:val="20"/>
               </w:rPr>
-              <w:t>Account has been disabled.</w:t>
+              <w:t>Account is not allowed to access the function.</w:t>
             </w:r>
           </w:p>
         </w:tc>
@@ -6003,7 +6268,7 @@
                 <w:szCs w:val="19"/>
                 <w:highlight w:val="white"/>
               </w:rPr>
-              <w:t>W002</w:t>
+              <w:t>W013</w:t>
             </w:r>
             <w:r>
               <w:rPr>
@@ -6017,6 +6282,89 @@
               <w:t>"</w:t>
             </w:r>
           </w:p>
+          <w:p>
+            <w:pPr>
+              <w:rPr>
+                <w:rStyle w:val="sbrace"/>
+                <w:rFonts w:ascii="Times New Roman" w:hAnsi="Times New Roman" w:cs="Times New Roman"/>
+                <w:color w:val="000000" w:themeColor="text1"/>
+                <w:sz w:val="20"/>
+                <w:szCs w:val="20"/>
+              </w:rPr>
+            </w:pPr>
+            <w:r>
+              <w:rPr>
+                <w:rFonts w:ascii="Consolas" w:hAnsi="Consolas" w:cs="Consolas"/>
+                <w:color w:val="000000"/>
+                <w:sz w:val="19"/>
+                <w:szCs w:val="19"/>
+                <w:highlight w:val="white"/>
+                <w:lang w:val="vi-VN"/>
+              </w:rPr>
+              <w:t>}</w:t>
+            </w:r>
+          </w:p>
+        </w:tc>
+      </w:tr>
+      <w:tr>
+        <w:tc>
+          <w:tcPr>
+            <w:tcW w:w="1701" w:type="dxa"/>
+            <w:shd w:val="clear" w:color="auto" w:fill="auto"/>
+            <w:vAlign w:val="center"/>
+          </w:tcPr>
+          <w:p>
+            <w:pPr>
+              <w:pStyle w:val="ListParagraph"/>
+              <w:ind w:left="0"/>
+              <w:jc w:val="center"/>
+              <w:rPr>
+                <w:rFonts w:ascii="Times New Roman" w:hAnsi="Times New Roman" w:cs="Times New Roman"/>
+                <w:b/>
+                <w:color w:val="FF0000"/>
+                <w:sz w:val="20"/>
+                <w:szCs w:val="20"/>
+              </w:rPr>
+            </w:pPr>
+            <w:r>
+              <w:rPr>
+                <w:rFonts w:ascii="Times New Roman" w:hAnsi="Times New Roman" w:cs="Times New Roman"/>
+                <w:b/>
+                <w:color w:val="FF0000"/>
+                <w:sz w:val="20"/>
+                <w:szCs w:val="20"/>
+              </w:rPr>
+              <w:t>404</w:t>
+            </w:r>
+          </w:p>
+          <w:p>
+            <w:pPr>
+              <w:pStyle w:val="ListParagraph"/>
+              <w:ind w:left="0"/>
+              <w:rPr>
+                <w:rFonts w:ascii="Times New Roman" w:hAnsi="Times New Roman" w:cs="Times New Roman"/>
+                <w:color w:val="000000" w:themeColor="text1"/>
+                <w:sz w:val="20"/>
+                <w:szCs w:val="20"/>
+              </w:rPr>
+            </w:pPr>
+            <w:r>
+              <w:rPr>
+                <w:rFonts w:ascii="Times New Roman" w:hAnsi="Times New Roman" w:cs="Times New Roman"/>
+                <w:color w:val="000000" w:themeColor="text1"/>
+                <w:sz w:val="20"/>
+                <w:szCs w:val="20"/>
+              </w:rPr>
+              <w:t>Record is not found.</w:t>
+            </w:r>
+          </w:p>
+        </w:tc>
+        <w:tc>
+          <w:tcPr>
+            <w:tcW w:w="9214" w:type="dxa"/>
+            <w:shd w:val="clear" w:color="auto" w:fill="auto"/>
+            <w:vAlign w:val="center"/>
+          </w:tcPr>
           <w:p>
             <w:pPr>
               <w:autoSpaceDE w:val="0"/>
@@ -6040,6 +6388,108 @@
                 <w:highlight w:val="white"/>
                 <w:lang w:val="vi-VN"/>
               </w:rPr>
+              <w:t>{</w:t>
+            </w:r>
+          </w:p>
+          <w:p>
+            <w:pPr>
+              <w:autoSpaceDE w:val="0"/>
+              <w:autoSpaceDN w:val="0"/>
+              <w:adjustRightInd w:val="0"/>
+              <w:rPr>
+                <w:rFonts w:ascii="Consolas" w:hAnsi="Consolas" w:cs="Consolas"/>
+                <w:color w:val="000000"/>
+                <w:sz w:val="19"/>
+                <w:szCs w:val="19"/>
+                <w:highlight w:val="white"/>
+                <w:lang w:val="vi-VN"/>
+              </w:rPr>
+            </w:pPr>
+            <w:r>
+              <w:rPr>
+                <w:rFonts w:ascii="Consolas" w:hAnsi="Consolas" w:cs="Consolas"/>
+                <w:color w:val="000000"/>
+                <w:sz w:val="19"/>
+                <w:szCs w:val="19"/>
+                <w:highlight w:val="white"/>
+                <w:lang w:val="vi-VN"/>
+              </w:rPr>
+              <w:t xml:space="preserve">  </w:t>
+            </w:r>
+            <w:r>
+              <w:rPr>
+                <w:rFonts w:ascii="Consolas" w:hAnsi="Consolas" w:cs="Consolas"/>
+                <w:color w:val="2E75B6"/>
+                <w:sz w:val="19"/>
+                <w:szCs w:val="19"/>
+                <w:highlight w:val="white"/>
+                <w:lang w:val="vi-VN"/>
+              </w:rPr>
+              <w:t>"Error"</w:t>
+            </w:r>
+            <w:r>
+              <w:rPr>
+                <w:rFonts w:ascii="Consolas" w:hAnsi="Consolas" w:cs="Consolas"/>
+                <w:color w:val="000000"/>
+                <w:sz w:val="19"/>
+                <w:szCs w:val="19"/>
+                <w:highlight w:val="white"/>
+                <w:lang w:val="vi-VN"/>
+              </w:rPr>
+              <w:t xml:space="preserve">: </w:t>
+            </w:r>
+            <w:r>
+              <w:rPr>
+                <w:rFonts w:ascii="Consolas" w:hAnsi="Consolas" w:cs="Consolas"/>
+                <w:color w:val="A31515"/>
+                <w:sz w:val="19"/>
+                <w:szCs w:val="19"/>
+                <w:highlight w:val="white"/>
+                <w:lang w:val="vi-VN"/>
+              </w:rPr>
+              <w:t>"</w:t>
+            </w:r>
+            <w:r>
+              <w:rPr>
+                <w:rFonts w:ascii="Consolas" w:hAnsi="Consolas" w:cs="Consolas"/>
+                <w:color w:val="A31515"/>
+                <w:sz w:val="19"/>
+                <w:szCs w:val="19"/>
+                <w:highlight w:val="white"/>
+              </w:rPr>
+              <w:t>W006</w:t>
+            </w:r>
+            <w:r>
+              <w:rPr>
+                <w:rFonts w:ascii="Consolas" w:hAnsi="Consolas" w:cs="Consolas"/>
+                <w:color w:val="A31515"/>
+                <w:sz w:val="19"/>
+                <w:szCs w:val="19"/>
+                <w:highlight w:val="white"/>
+                <w:lang w:val="vi-VN"/>
+              </w:rPr>
+              <w:t>"</w:t>
+            </w:r>
+          </w:p>
+          <w:p>
+            <w:pPr>
+              <w:rPr>
+                <w:rStyle w:val="sbrace"/>
+                <w:rFonts w:ascii="Times New Roman" w:hAnsi="Times New Roman" w:cs="Times New Roman"/>
+                <w:color w:val="000000" w:themeColor="text1"/>
+                <w:sz w:val="20"/>
+                <w:szCs w:val="20"/>
+              </w:rPr>
+            </w:pPr>
+            <w:r>
+              <w:rPr>
+                <w:rFonts w:ascii="Consolas" w:hAnsi="Consolas" w:cs="Consolas"/>
+                <w:color w:val="000000"/>
+                <w:sz w:val="19"/>
+                <w:szCs w:val="19"/>
+                <w:highlight w:val="white"/>
+                <w:lang w:val="vi-VN"/>
+              </w:rPr>
               <w:t>}</w:t>
             </w:r>
           </w:p>
@@ -6073,7 +6523,7 @@
                 <w:sz w:val="20"/>
                 <w:szCs w:val="20"/>
               </w:rPr>
-              <w:t>401</w:t>
+              <w:t>500</w:t>
             </w:r>
           </w:p>
           <w:p>
@@ -6094,7 +6544,8 @@
                 <w:sz w:val="20"/>
                 <w:szCs w:val="20"/>
               </w:rPr>
-              <w:t>Account is pending</w:t>
+              <w:lastRenderedPageBreak/>
+              <w:t>Internal server error</w:t>
             </w:r>
             <w:r>
               <w:rPr>
@@ -6115,305 +6566,6 @@
           </w:tcPr>
           <w:p>
             <w:pPr>
-              <w:autoSpaceDE w:val="0"/>
-              <w:autoSpaceDN w:val="0"/>
-              <w:adjustRightInd w:val="0"/>
-              <w:rPr>
-                <w:rFonts w:ascii="Consolas" w:hAnsi="Consolas" w:cs="Consolas"/>
-                <w:color w:val="000000"/>
-                <w:sz w:val="19"/>
-                <w:szCs w:val="19"/>
-                <w:highlight w:val="white"/>
-                <w:lang w:val="vi-VN"/>
-              </w:rPr>
-            </w:pPr>
-            <w:r>
-              <w:rPr>
-                <w:rFonts w:ascii="Consolas" w:hAnsi="Consolas" w:cs="Consolas"/>
-                <w:color w:val="000000"/>
-                <w:sz w:val="19"/>
-                <w:szCs w:val="19"/>
-                <w:highlight w:val="white"/>
-                <w:lang w:val="vi-VN"/>
-              </w:rPr>
-              <w:t>{</w:t>
-            </w:r>
-          </w:p>
-          <w:p>
-            <w:pPr>
-              <w:autoSpaceDE w:val="0"/>
-              <w:autoSpaceDN w:val="0"/>
-              <w:adjustRightInd w:val="0"/>
-              <w:rPr>
-                <w:rFonts w:ascii="Consolas" w:hAnsi="Consolas" w:cs="Consolas"/>
-                <w:color w:val="000000"/>
-                <w:sz w:val="19"/>
-                <w:szCs w:val="19"/>
-                <w:highlight w:val="white"/>
-                <w:lang w:val="vi-VN"/>
-              </w:rPr>
-            </w:pPr>
-            <w:r>
-              <w:rPr>
-                <w:rFonts w:ascii="Consolas" w:hAnsi="Consolas" w:cs="Consolas"/>
-                <w:color w:val="000000"/>
-                <w:sz w:val="19"/>
-                <w:szCs w:val="19"/>
-                <w:highlight w:val="white"/>
-                <w:lang w:val="vi-VN"/>
-              </w:rPr>
-              <w:t xml:space="preserve">  </w:t>
-            </w:r>
-            <w:r>
-              <w:rPr>
-                <w:rFonts w:ascii="Consolas" w:hAnsi="Consolas" w:cs="Consolas"/>
-                <w:color w:val="2E75B6"/>
-                <w:sz w:val="19"/>
-                <w:szCs w:val="19"/>
-                <w:highlight w:val="white"/>
-                <w:lang w:val="vi-VN"/>
-              </w:rPr>
-              <w:t>"Error"</w:t>
-            </w:r>
-            <w:r>
-              <w:rPr>
-                <w:rFonts w:ascii="Consolas" w:hAnsi="Consolas" w:cs="Consolas"/>
-                <w:color w:val="000000"/>
-                <w:sz w:val="19"/>
-                <w:szCs w:val="19"/>
-                <w:highlight w:val="white"/>
-                <w:lang w:val="vi-VN"/>
-              </w:rPr>
-              <w:t xml:space="preserve">: </w:t>
-            </w:r>
-            <w:r>
-              <w:rPr>
-                <w:rFonts w:ascii="Consolas" w:hAnsi="Consolas" w:cs="Consolas"/>
-                <w:color w:val="A31515"/>
-                <w:sz w:val="19"/>
-                <w:szCs w:val="19"/>
-                <w:highlight w:val="white"/>
-                <w:lang w:val="vi-VN"/>
-              </w:rPr>
-              <w:t>"</w:t>
-            </w:r>
-            <w:r>
-              <w:rPr>
-                <w:rFonts w:ascii="Consolas" w:hAnsi="Consolas" w:cs="Consolas"/>
-                <w:color w:val="A31515"/>
-                <w:sz w:val="19"/>
-                <w:szCs w:val="19"/>
-                <w:highlight w:val="white"/>
-              </w:rPr>
-              <w:t>W001</w:t>
-            </w:r>
-            <w:r>
-              <w:rPr>
-                <w:rFonts w:ascii="Consolas" w:hAnsi="Consolas" w:cs="Consolas"/>
-                <w:color w:val="A31515"/>
-                <w:sz w:val="19"/>
-                <w:szCs w:val="19"/>
-                <w:highlight w:val="white"/>
-                <w:lang w:val="vi-VN"/>
-              </w:rPr>
-              <w:t>"</w:t>
-            </w:r>
-          </w:p>
-          <w:p>
-            <w:pPr>
-              <w:autoSpaceDE w:val="0"/>
-              <w:autoSpaceDN w:val="0"/>
-              <w:adjustRightInd w:val="0"/>
-              <w:rPr>
-                <w:rFonts w:ascii="Consolas" w:hAnsi="Consolas" w:cs="Consolas"/>
-                <w:color w:val="000000"/>
-                <w:sz w:val="19"/>
-                <w:szCs w:val="19"/>
-                <w:highlight w:val="white"/>
-                <w:lang w:val="vi-VN"/>
-              </w:rPr>
-            </w:pPr>
-            <w:r>
-              <w:rPr>
-                <w:rFonts w:ascii="Consolas" w:hAnsi="Consolas" w:cs="Consolas"/>
-                <w:color w:val="000000"/>
-                <w:sz w:val="19"/>
-                <w:szCs w:val="19"/>
-                <w:highlight w:val="white"/>
-                <w:lang w:val="vi-VN"/>
-              </w:rPr>
-              <w:t>}</w:t>
-            </w:r>
-          </w:p>
-        </w:tc>
-      </w:tr>
-      <w:tr>
-        <w:tc>
-          <w:tcPr>
-            <w:tcW w:w="1701" w:type="dxa"/>
-            <w:shd w:val="clear" w:color="auto" w:fill="auto"/>
-            <w:vAlign w:val="center"/>
-          </w:tcPr>
-          <w:p>
-            <w:pPr>
-              <w:pStyle w:val="ListParagraph"/>
-              <w:ind w:left="0"/>
-              <w:jc w:val="center"/>
-              <w:rPr>
-                <w:rFonts w:ascii="Times New Roman" w:hAnsi="Times New Roman" w:cs="Times New Roman"/>
-                <w:b/>
-                <w:color w:val="FF0000"/>
-                <w:sz w:val="20"/>
-                <w:szCs w:val="20"/>
-              </w:rPr>
-            </w:pPr>
-            <w:r>
-              <w:rPr>
-                <w:rFonts w:ascii="Times New Roman" w:hAnsi="Times New Roman" w:cs="Times New Roman"/>
-                <w:b/>
-                <w:color w:val="FF0000"/>
-                <w:sz w:val="20"/>
-                <w:szCs w:val="20"/>
-              </w:rPr>
-              <w:t>403</w:t>
-            </w:r>
-          </w:p>
-          <w:p>
-            <w:pPr>
-              <w:pStyle w:val="ListParagraph"/>
-              <w:ind w:left="0"/>
-              <w:rPr>
-                <w:rFonts w:ascii="Times New Roman" w:hAnsi="Times New Roman" w:cs="Times New Roman"/>
-                <w:color w:val="000000" w:themeColor="text1"/>
-                <w:sz w:val="20"/>
-                <w:szCs w:val="20"/>
-              </w:rPr>
-            </w:pPr>
-            <w:r>
-              <w:rPr>
-                <w:rFonts w:ascii="Times New Roman" w:hAnsi="Times New Roman" w:cs="Times New Roman"/>
-                <w:color w:val="000000" w:themeColor="text1"/>
-                <w:sz w:val="20"/>
-                <w:szCs w:val="20"/>
-              </w:rPr>
-              <w:t>Account is not allowed to access the function.</w:t>
-            </w:r>
-          </w:p>
-        </w:tc>
-        <w:tc>
-          <w:tcPr>
-            <w:tcW w:w="9214" w:type="dxa"/>
-            <w:shd w:val="clear" w:color="auto" w:fill="auto"/>
-            <w:vAlign w:val="center"/>
-          </w:tcPr>
-          <w:p>
-            <w:pPr>
-              <w:autoSpaceDE w:val="0"/>
-              <w:autoSpaceDN w:val="0"/>
-              <w:adjustRightInd w:val="0"/>
-              <w:rPr>
-                <w:rFonts w:ascii="Consolas" w:hAnsi="Consolas" w:cs="Consolas"/>
-                <w:color w:val="000000"/>
-                <w:sz w:val="19"/>
-                <w:szCs w:val="19"/>
-                <w:highlight w:val="white"/>
-                <w:lang w:val="vi-VN"/>
-              </w:rPr>
-            </w:pPr>
-            <w:r>
-              <w:rPr>
-                <w:rFonts w:ascii="Consolas" w:hAnsi="Consolas" w:cs="Consolas"/>
-                <w:color w:val="000000"/>
-                <w:sz w:val="19"/>
-                <w:szCs w:val="19"/>
-                <w:highlight w:val="white"/>
-                <w:lang w:val="vi-VN"/>
-              </w:rPr>
-              <w:t>{</w:t>
-            </w:r>
-          </w:p>
-          <w:p>
-            <w:pPr>
-              <w:autoSpaceDE w:val="0"/>
-              <w:autoSpaceDN w:val="0"/>
-              <w:adjustRightInd w:val="0"/>
-              <w:rPr>
-                <w:rFonts w:ascii="Consolas" w:hAnsi="Consolas" w:cs="Consolas"/>
-                <w:color w:val="000000"/>
-                <w:sz w:val="19"/>
-                <w:szCs w:val="19"/>
-                <w:highlight w:val="white"/>
-                <w:lang w:val="vi-VN"/>
-              </w:rPr>
-            </w:pPr>
-            <w:r>
-              <w:rPr>
-                <w:rFonts w:ascii="Consolas" w:hAnsi="Consolas" w:cs="Consolas"/>
-                <w:color w:val="000000"/>
-                <w:sz w:val="19"/>
-                <w:szCs w:val="19"/>
-                <w:highlight w:val="white"/>
-                <w:lang w:val="vi-VN"/>
-              </w:rPr>
-              <w:t xml:space="preserve">  </w:t>
-            </w:r>
-            <w:r>
-              <w:rPr>
-                <w:rFonts w:ascii="Consolas" w:hAnsi="Consolas" w:cs="Consolas"/>
-                <w:color w:val="2E75B6"/>
-                <w:sz w:val="19"/>
-                <w:szCs w:val="19"/>
-                <w:highlight w:val="white"/>
-                <w:lang w:val="vi-VN"/>
-              </w:rPr>
-              <w:t>"Error"</w:t>
-            </w:r>
-            <w:r>
-              <w:rPr>
-                <w:rFonts w:ascii="Consolas" w:hAnsi="Consolas" w:cs="Consolas"/>
-                <w:color w:val="000000"/>
-                <w:sz w:val="19"/>
-                <w:szCs w:val="19"/>
-                <w:highlight w:val="white"/>
-                <w:lang w:val="vi-VN"/>
-              </w:rPr>
-              <w:t xml:space="preserve">: </w:t>
-            </w:r>
-            <w:r>
-              <w:rPr>
-                <w:rFonts w:ascii="Consolas" w:hAnsi="Consolas" w:cs="Consolas"/>
-                <w:color w:val="A31515"/>
-                <w:sz w:val="19"/>
-                <w:szCs w:val="19"/>
-                <w:highlight w:val="white"/>
-                <w:lang w:val="vi-VN"/>
-              </w:rPr>
-              <w:t>"</w:t>
-            </w:r>
-            <w:r>
-              <w:rPr>
-                <w:rFonts w:ascii="Consolas" w:hAnsi="Consolas" w:cs="Consolas"/>
-                <w:color w:val="A31515"/>
-                <w:sz w:val="19"/>
-                <w:szCs w:val="19"/>
-                <w:highlight w:val="white"/>
-              </w:rPr>
-              <w:t>W013</w:t>
-            </w:r>
-            <w:r>
-              <w:rPr>
-                <w:rFonts w:ascii="Consolas" w:hAnsi="Consolas" w:cs="Consolas"/>
-                <w:color w:val="A31515"/>
-                <w:sz w:val="19"/>
-                <w:szCs w:val="19"/>
-                <w:highlight w:val="white"/>
-                <w:lang w:val="vi-VN"/>
-              </w:rPr>
-              <w:t>"</w:t>
-            </w:r>
-          </w:p>
-          <w:p>
-            <w:pPr>
               <w:rPr>
                 <w:rStyle w:val="sbrace"/>
                 <w:rFonts w:ascii="Times New Roman" w:hAnsi="Times New Roman" w:cs="Times New Roman"/>
@@ -6422,243 +6574,10 @@
                 <w:szCs w:val="20"/>
               </w:rPr>
             </w:pPr>
-            <w:r>
-              <w:rPr>
-                <w:rFonts w:ascii="Consolas" w:hAnsi="Consolas" w:cs="Consolas"/>
-                <w:color w:val="000000"/>
-                <w:sz w:val="19"/>
-                <w:szCs w:val="19"/>
-                <w:highlight w:val="white"/>
-                <w:lang w:val="vi-VN"/>
-              </w:rPr>
-              <w:t>}</w:t>
-            </w:r>
-          </w:p>
-        </w:tc>
-      </w:tr>
-      <w:tr>
-        <w:tc>
-          <w:tcPr>
-            <w:tcW w:w="1701" w:type="dxa"/>
-            <w:shd w:val="clear" w:color="auto" w:fill="auto"/>
-            <w:vAlign w:val="center"/>
-          </w:tcPr>
-          <w:p>
-            <w:pPr>
-              <w:pStyle w:val="ListParagraph"/>
-              <w:ind w:left="0"/>
-              <w:jc w:val="center"/>
-              <w:rPr>
-                <w:rFonts w:ascii="Times New Roman" w:hAnsi="Times New Roman" w:cs="Times New Roman"/>
-                <w:b/>
-                <w:color w:val="FF0000"/>
-                <w:sz w:val="20"/>
-                <w:szCs w:val="20"/>
-              </w:rPr>
-            </w:pPr>
-            <w:r>
-              <w:rPr>
-                <w:rFonts w:ascii="Times New Roman" w:hAnsi="Times New Roman" w:cs="Times New Roman"/>
-                <w:b/>
-                <w:color w:val="FF0000"/>
-                <w:sz w:val="20"/>
-                <w:szCs w:val="20"/>
-              </w:rPr>
-              <w:t>404</w:t>
-            </w:r>
-          </w:p>
-          <w:p>
-            <w:pPr>
-              <w:pStyle w:val="ListParagraph"/>
-              <w:ind w:left="0"/>
-              <w:rPr>
-                <w:rFonts w:ascii="Times New Roman" w:hAnsi="Times New Roman" w:cs="Times New Roman"/>
-                <w:color w:val="000000" w:themeColor="text1"/>
-                <w:sz w:val="20"/>
-                <w:szCs w:val="20"/>
-              </w:rPr>
-            </w:pPr>
-            <w:r>
-              <w:rPr>
-                <w:rFonts w:ascii="Times New Roman" w:hAnsi="Times New Roman" w:cs="Times New Roman"/>
-                <w:color w:val="000000" w:themeColor="text1"/>
-                <w:sz w:val="20"/>
-                <w:szCs w:val="20"/>
-              </w:rPr>
-              <w:lastRenderedPageBreak/>
-              <w:t>Record is not found.</w:t>
-            </w:r>
-          </w:p>
-        </w:tc>
-        <w:tc>
-          <w:tcPr>
-            <w:tcW w:w="9214" w:type="dxa"/>
-            <w:shd w:val="clear" w:color="auto" w:fill="auto"/>
-            <w:vAlign w:val="center"/>
-          </w:tcPr>
-          <w:p>
-            <w:pPr>
-              <w:autoSpaceDE w:val="0"/>
-              <w:autoSpaceDN w:val="0"/>
-              <w:adjustRightInd w:val="0"/>
-              <w:rPr>
-                <w:rFonts w:ascii="Consolas" w:hAnsi="Consolas" w:cs="Consolas"/>
-                <w:color w:val="000000"/>
-                <w:sz w:val="19"/>
-                <w:szCs w:val="19"/>
-                <w:highlight w:val="white"/>
-                <w:lang w:val="vi-VN"/>
-              </w:rPr>
-            </w:pPr>
-            <w:r>
-              <w:rPr>
-                <w:rFonts w:ascii="Consolas" w:hAnsi="Consolas" w:cs="Consolas"/>
-                <w:color w:val="000000"/>
-                <w:sz w:val="19"/>
-                <w:szCs w:val="19"/>
-                <w:highlight w:val="white"/>
-                <w:lang w:val="vi-VN"/>
-              </w:rPr>
-              <w:lastRenderedPageBreak/>
-              <w:t>{</w:t>
-            </w:r>
-          </w:p>
-          <w:p>
-            <w:pPr>
-              <w:autoSpaceDE w:val="0"/>
-              <w:autoSpaceDN w:val="0"/>
-              <w:adjustRightInd w:val="0"/>
-              <w:rPr>
-                <w:rFonts w:ascii="Consolas" w:hAnsi="Consolas" w:cs="Consolas"/>
-                <w:color w:val="000000"/>
-                <w:sz w:val="19"/>
-                <w:szCs w:val="19"/>
-                <w:highlight w:val="white"/>
-                <w:lang w:val="vi-VN"/>
-              </w:rPr>
-            </w:pPr>
-            <w:r>
-              <w:rPr>
-                <w:rFonts w:ascii="Consolas" w:hAnsi="Consolas" w:cs="Consolas"/>
-                <w:color w:val="000000"/>
-                <w:sz w:val="19"/>
-                <w:szCs w:val="19"/>
-                <w:highlight w:val="white"/>
-                <w:lang w:val="vi-VN"/>
-              </w:rPr>
-              <w:lastRenderedPageBreak/>
-              <w:t xml:space="preserve">  </w:t>
-            </w:r>
-            <w:r>
-              <w:rPr>
-                <w:rFonts w:ascii="Consolas" w:hAnsi="Consolas" w:cs="Consolas"/>
-                <w:color w:val="2E75B6"/>
-                <w:sz w:val="19"/>
-                <w:szCs w:val="19"/>
-                <w:highlight w:val="white"/>
-                <w:lang w:val="vi-VN"/>
-              </w:rPr>
-              <w:t>"Error"</w:t>
-            </w:r>
-            <w:r>
-              <w:rPr>
-                <w:rFonts w:ascii="Consolas" w:hAnsi="Consolas" w:cs="Consolas"/>
-                <w:color w:val="000000"/>
-                <w:sz w:val="19"/>
-                <w:szCs w:val="19"/>
-                <w:highlight w:val="white"/>
-                <w:lang w:val="vi-VN"/>
-              </w:rPr>
-              <w:t xml:space="preserve">: </w:t>
-            </w:r>
-            <w:r>
-              <w:rPr>
-                <w:rFonts w:ascii="Consolas" w:hAnsi="Consolas" w:cs="Consolas"/>
-                <w:color w:val="A31515"/>
-                <w:sz w:val="19"/>
-                <w:szCs w:val="19"/>
-                <w:highlight w:val="white"/>
-                <w:lang w:val="vi-VN"/>
-              </w:rPr>
-              <w:t>"</w:t>
-            </w:r>
-            <w:r>
-              <w:rPr>
-                <w:rFonts w:ascii="Consolas" w:hAnsi="Consolas" w:cs="Consolas"/>
-                <w:color w:val="A31515"/>
-                <w:sz w:val="19"/>
-                <w:szCs w:val="19"/>
-                <w:highlight w:val="white"/>
-              </w:rPr>
-              <w:t>W006</w:t>
-            </w:r>
-            <w:r>
-              <w:rPr>
-                <w:rFonts w:ascii="Consolas" w:hAnsi="Consolas" w:cs="Consolas"/>
-                <w:color w:val="A31515"/>
-                <w:sz w:val="19"/>
-                <w:szCs w:val="19"/>
-                <w:highlight w:val="white"/>
-                <w:lang w:val="vi-VN"/>
-              </w:rPr>
-              <w:t>"</w:t>
-            </w:r>
-          </w:p>
-          <w:p>
-            <w:pPr>
-              <w:rPr>
-                <w:rStyle w:val="sbrace"/>
-                <w:rFonts w:ascii="Times New Roman" w:hAnsi="Times New Roman" w:cs="Times New Roman"/>
-                <w:color w:val="000000" w:themeColor="text1"/>
-                <w:sz w:val="20"/>
-                <w:szCs w:val="20"/>
-              </w:rPr>
-            </w:pPr>
-            <w:r>
-              <w:rPr>
-                <w:rFonts w:ascii="Consolas" w:hAnsi="Consolas" w:cs="Consolas"/>
-                <w:color w:val="000000"/>
-                <w:sz w:val="19"/>
-                <w:szCs w:val="19"/>
-                <w:highlight w:val="white"/>
-                <w:lang w:val="vi-VN"/>
-              </w:rPr>
-              <w:t>}</w:t>
-            </w:r>
           </w:p>
         </w:tc>
       </w:tr>
     </w:tbl>
-    <w:p>
-      <w:pPr>
-        <w:rPr>
-          <w:rFonts w:ascii="Times New Roman" w:hAnsi="Times New Roman" w:cs="Times New Roman"/>
-          <w:color w:val="000000" w:themeColor="text1"/>
-          <w:sz w:val="20"/>
-          <w:szCs w:val="20"/>
-        </w:rPr>
-      </w:pPr>
-    </w:p>
-    <w:p>
-      <w:pPr>
-        <w:rPr>
-          <w:rFonts w:ascii="Times New Roman" w:hAnsi="Times New Roman" w:cs="Times New Roman"/>
-          <w:color w:val="000000" w:themeColor="text1"/>
-          <w:sz w:val="20"/>
-          <w:szCs w:val="20"/>
-        </w:rPr>
-      </w:pPr>
-    </w:p>
-    <w:p>
-      <w:pPr>
-        <w:rPr>
-          <w:rFonts w:ascii="Times New Roman" w:hAnsi="Times New Roman" w:cs="Times New Roman"/>
-          <w:color w:val="000000" w:themeColor="text1"/>
-          <w:sz w:val="20"/>
-          <w:szCs w:val="20"/>
-        </w:rPr>
-      </w:pPr>
-    </w:p>
     <w:p>
       <w:pPr>
         <w:rPr>
@@ -7193,7 +7112,6 @@
           <w:sz w:val="28"/>
           <w:szCs w:val="28"/>
         </w:rPr>
-        <w:lastRenderedPageBreak/>
         <w:t>Edit profile</w:t>
       </w:r>
     </w:p>
@@ -7267,6 +7185,7 @@
                 <w:sz w:val="20"/>
                 <w:szCs w:val="20"/>
               </w:rPr>
+              <w:lastRenderedPageBreak/>
               <w:t>Method</w:t>
             </w:r>
           </w:p>
@@ -9327,8 +9246,6 @@
               </w:rPr>
               <w:t>Patient</w:t>
             </w:r>
-            <w:bookmarkStart w:id="0" w:name="_GoBack"/>
-            <w:bookmarkEnd w:id="0"/>
           </w:p>
         </w:tc>
       </w:tr>
@@ -9987,7 +9904,6 @@
                 <w:szCs w:val="19"/>
                 <w:highlight w:val="white"/>
               </w:rPr>
-              <w:lastRenderedPageBreak/>
               <w:t xml:space="preserve">    </w:t>
             </w:r>
             <w:r>
@@ -10140,6 +10056,7 @@
                 <w:szCs w:val="19"/>
                 <w:highlight w:val="white"/>
               </w:rPr>
+              <w:lastRenderedPageBreak/>
               <w:t xml:space="preserve">    </w:t>
             </w:r>
             <w:r>
@@ -11853,7 +11770,6 @@
                 <w:sz w:val="20"/>
                 <w:szCs w:val="20"/>
               </w:rPr>
-              <w:lastRenderedPageBreak/>
               <w:t>POST</w:t>
             </w:r>
           </w:p>
@@ -12037,6 +11953,7 @@
                 <w:sz w:val="20"/>
                 <w:szCs w:val="20"/>
               </w:rPr>
+              <w:lastRenderedPageBreak/>
               <w:t>HEADER</w:t>
             </w:r>
           </w:p>
@@ -14709,7 +14626,6 @@
                 <w:szCs w:val="19"/>
                 <w:highlight w:val="white"/>
               </w:rPr>
-              <w:lastRenderedPageBreak/>
               <w:t xml:space="preserve">  </w:t>
             </w:r>
             <w:r>
@@ -14778,6 +14694,7 @@
                 <w:szCs w:val="19"/>
                 <w:highlight w:val="white"/>
               </w:rPr>
+              <w:lastRenderedPageBreak/>
               <w:t xml:space="preserve">      </w:t>
             </w:r>
             <w:r>
@@ -16643,7 +16560,6 @@
                 <w:sz w:val="20"/>
                 <w:szCs w:val="20"/>
               </w:rPr>
-              <w:lastRenderedPageBreak/>
               <w:t>Method</w:t>
             </w:r>
           </w:p>
@@ -16767,6 +16683,7 @@
                 <w:sz w:val="20"/>
                 <w:szCs w:val="20"/>
               </w:rPr>
+              <w:lastRenderedPageBreak/>
               <w:t>Type</w:t>
             </w:r>
           </w:p>
@@ -23687,7 +23604,7 @@
 </file>
 
 <file path=customXml/itemProps1.xml><?xml version="1.0" encoding="utf-8"?>
-<ds:datastoreItem xmlns:ds="http://schemas.openxmlformats.org/officeDocument/2006/customXml" ds:itemID="{D95C2C43-CF1A-49DA-B144-7EFAE2AA8BE4}">
+<ds:datastoreItem xmlns:ds="http://schemas.openxmlformats.org/officeDocument/2006/customXml" ds:itemID="{352977B8-584F-488A-B624-A02DE30686E5}">
   <ds:schemaRefs>
     <ds:schemaRef ds:uri="http://schemas.openxmlformats.org/officeDocument/2006/bibliography"/>
   </ds:schemaRefs>

</xml_diff>

<commit_message>
- Changed api/doctor -> api/patient (GET Method)
</commit_message>
<xml_diff>
--- a/002 - DOCUMENT/API Documentation/Olives/Account/api_endpoints_patient.docx
+++ b/002 - DOCUMENT/API Documentation/Olives/Account/api_endpoints_patient.docx
@@ -3896,8 +3896,10 @@
                 <w:highlight w:val="white"/>
                 <w:lang w:val="vi-VN"/>
               </w:rPr>
-              <w:t>api/doctor</w:t>
-            </w:r>
+              <w:t>api/patient</w:t>
+            </w:r>
+            <w:bookmarkStart w:id="0" w:name="_GoBack"/>
+            <w:bookmarkEnd w:id="0"/>
           </w:p>
         </w:tc>
       </w:tr>
@@ -5262,8 +5264,6 @@
               </w:rPr>
               <w:t>: 0,</w:t>
             </w:r>
-            <w:bookmarkStart w:id="0" w:name="_GoBack"/>
-            <w:bookmarkEnd w:id="0"/>
           </w:p>
           <w:p>
             <w:pPr>
@@ -23604,7 +23604,7 @@
 </file>
 
 <file path=customXml/itemProps1.xml><?xml version="1.0" encoding="utf-8"?>
-<ds:datastoreItem xmlns:ds="http://schemas.openxmlformats.org/officeDocument/2006/customXml" ds:itemID="{352977B8-584F-488A-B624-A02DE30686E5}">
+<ds:datastoreItem xmlns:ds="http://schemas.openxmlformats.org/officeDocument/2006/customXml" ds:itemID="{93F37903-C4BD-4F45-AC36-2F824EFFB55F}">
   <ds:schemaRefs>
     <ds:schemaRef ds:uri="http://schemas.openxmlformats.org/officeDocument/2006/bibliography"/>
   </ds:schemaRefs>

</xml_diff>

<commit_message>
- Removed money in return result of all apis.
</commit_message>
<xml_diff>
--- a/002 - DOCUMENT/API Documentation/Olives/Account/api_endpoints_patient.docx
+++ b/002 - DOCUMENT/API Documentation/Olives/Account/api_endpoints_patient.docx
@@ -2816,17 +2816,17 @@
                 <w:szCs w:val="19"/>
                 <w:highlight w:val="white"/>
               </w:rPr>
-              <w:t>"Money"</w:t>
-            </w:r>
-            <w:r>
-              <w:rPr>
-                <w:rFonts w:ascii="Consolas" w:hAnsi="Consolas" w:cs="Consolas"/>
-                <w:color w:val="000000"/>
-                <w:sz w:val="19"/>
-                <w:szCs w:val="19"/>
-                <w:highlight w:val="white"/>
-              </w:rPr>
-              <w:t>: 0,</w:t>
+              <w:t>"Created"</w:t>
+            </w:r>
+            <w:r>
+              <w:rPr>
+                <w:rFonts w:ascii="Consolas" w:hAnsi="Consolas" w:cs="Consolas"/>
+                <w:color w:val="000000"/>
+                <w:sz w:val="19"/>
+                <w:szCs w:val="19"/>
+                <w:highlight w:val="white"/>
+              </w:rPr>
+              <w:t>: 0</w:t>
             </w:r>
           </w:p>
           <w:p>
@@ -2851,50 +2851,6 @@
                 <w:highlight w:val="white"/>
               </w:rPr>
               <w:lastRenderedPageBreak/>
-              <w:t xml:space="preserve">    </w:t>
-            </w:r>
-            <w:r>
-              <w:rPr>
-                <w:rFonts w:ascii="Consolas" w:hAnsi="Consolas" w:cs="Consolas"/>
-                <w:color w:val="2E75B6"/>
-                <w:sz w:val="19"/>
-                <w:szCs w:val="19"/>
-                <w:highlight w:val="white"/>
-              </w:rPr>
-              <w:t>"Created"</w:t>
-            </w:r>
-            <w:r>
-              <w:rPr>
-                <w:rFonts w:ascii="Consolas" w:hAnsi="Consolas" w:cs="Consolas"/>
-                <w:color w:val="000000"/>
-                <w:sz w:val="19"/>
-                <w:szCs w:val="19"/>
-                <w:highlight w:val="white"/>
-              </w:rPr>
-              <w:t>: 0</w:t>
-            </w:r>
-          </w:p>
-          <w:p>
-            <w:pPr>
-              <w:autoSpaceDE w:val="0"/>
-              <w:autoSpaceDN w:val="0"/>
-              <w:adjustRightInd w:val="0"/>
-              <w:rPr>
-                <w:rFonts w:ascii="Consolas" w:hAnsi="Consolas" w:cs="Consolas"/>
-                <w:color w:val="000000"/>
-                <w:sz w:val="19"/>
-                <w:szCs w:val="19"/>
-                <w:highlight w:val="white"/>
-              </w:rPr>
-            </w:pPr>
-            <w:r>
-              <w:rPr>
-                <w:rFonts w:ascii="Consolas" w:hAnsi="Consolas" w:cs="Consolas"/>
-                <w:color w:val="000000"/>
-                <w:sz w:val="19"/>
-                <w:szCs w:val="19"/>
-                <w:highlight w:val="white"/>
-              </w:rPr>
               <w:t xml:space="preserve">  }</w:t>
             </w:r>
           </w:p>
@@ -3898,8 +3854,6 @@
               </w:rPr>
               <w:t>api/patient</w:t>
             </w:r>
-            <w:bookmarkStart w:id="0" w:name="_GoBack"/>
-            <w:bookmarkEnd w:id="0"/>
           </w:p>
         </w:tc>
       </w:tr>
@@ -10275,50 +10229,8 @@
               </w:rPr>
               <w:t>: 0,</w:t>
             </w:r>
-          </w:p>
-          <w:p>
-            <w:pPr>
-              <w:autoSpaceDE w:val="0"/>
-              <w:autoSpaceDN w:val="0"/>
-              <w:adjustRightInd w:val="0"/>
-              <w:rPr>
-                <w:rFonts w:ascii="Consolas" w:hAnsi="Consolas" w:cs="Consolas"/>
-                <w:color w:val="000000"/>
-                <w:sz w:val="19"/>
-                <w:szCs w:val="19"/>
-                <w:highlight w:val="white"/>
-              </w:rPr>
-            </w:pPr>
-            <w:r>
-              <w:rPr>
-                <w:rFonts w:ascii="Consolas" w:hAnsi="Consolas" w:cs="Consolas"/>
-                <w:color w:val="000000"/>
-                <w:sz w:val="19"/>
-                <w:szCs w:val="19"/>
-                <w:highlight w:val="white"/>
-              </w:rPr>
-              <w:t xml:space="preserve">    </w:t>
-            </w:r>
-            <w:r>
-              <w:rPr>
-                <w:rFonts w:ascii="Consolas" w:hAnsi="Consolas" w:cs="Consolas"/>
-                <w:color w:val="2E75B6"/>
-                <w:sz w:val="19"/>
-                <w:szCs w:val="19"/>
-                <w:highlight w:val="white"/>
-              </w:rPr>
-              <w:t>"Money"</w:t>
-            </w:r>
-            <w:r>
-              <w:rPr>
-                <w:rFonts w:ascii="Consolas" w:hAnsi="Consolas" w:cs="Consolas"/>
-                <w:color w:val="000000"/>
-                <w:sz w:val="19"/>
-                <w:szCs w:val="19"/>
-                <w:highlight w:val="white"/>
-              </w:rPr>
-              <w:t>: 0,</w:t>
-            </w:r>
+            <w:bookmarkStart w:id="0" w:name="_GoBack"/>
+            <w:bookmarkEnd w:id="0"/>
           </w:p>
           <w:p>
             <w:pPr>
@@ -11953,7 +11865,6 @@
                 <w:sz w:val="20"/>
                 <w:szCs w:val="20"/>
               </w:rPr>
-              <w:lastRenderedPageBreak/>
               <w:t>HEADER</w:t>
             </w:r>
           </w:p>
@@ -12092,6 +12003,7 @@
                 <w:sz w:val="20"/>
                 <w:szCs w:val="20"/>
               </w:rPr>
+              <w:lastRenderedPageBreak/>
               <w:t>HEADER</w:t>
             </w:r>
           </w:p>
@@ -14694,7 +14606,6 @@
                 <w:szCs w:val="19"/>
                 <w:highlight w:val="white"/>
               </w:rPr>
-              <w:lastRenderedPageBreak/>
               <w:t xml:space="preserve">      </w:t>
             </w:r>
             <w:r>
@@ -14803,6 +14714,7 @@
                 <w:szCs w:val="19"/>
                 <w:highlight w:val="white"/>
               </w:rPr>
+              <w:lastRenderedPageBreak/>
               <w:t xml:space="preserve">      </w:t>
             </w:r>
             <w:r>
@@ -16683,7 +16595,6 @@
                 <w:sz w:val="20"/>
                 <w:szCs w:val="20"/>
               </w:rPr>
-              <w:lastRenderedPageBreak/>
               <w:t>Type</w:t>
             </w:r>
           </w:p>
@@ -16798,6 +16709,7 @@
                 <w:sz w:val="20"/>
                 <w:szCs w:val="20"/>
               </w:rPr>
+              <w:lastRenderedPageBreak/>
               <w:t>HEADER</w:t>
             </w:r>
           </w:p>
@@ -23604,7 +23516,7 @@
 </file>
 
 <file path=customXml/itemProps1.xml><?xml version="1.0" encoding="utf-8"?>
-<ds:datastoreItem xmlns:ds="http://schemas.openxmlformats.org/officeDocument/2006/customXml" ds:itemID="{93F37903-C4BD-4F45-AC36-2F824EFFB55F}">
+<ds:datastoreItem xmlns:ds="http://schemas.openxmlformats.org/officeDocument/2006/customXml" ds:itemID="{3B3842CD-E8A4-4D21-BD5F-008DCFD5B65E}">
   <ds:schemaRefs>
     <ds:schemaRef ds:uri="http://schemas.openxmlformats.org/officeDocument/2006/bibliography"/>
   </ds:schemaRefs>

</xml_diff>